<commit_message>
TP2 - Exercicio 01
</commit_message>
<xml_diff>
--- a/TP2/documentos/samuel_hermany_DR4_TP2.docx
+++ b/TP2/documentos/samuel_hermany_DR4_TP2.docx
@@ -4544,14 +4544,15 @@
         <w:t>ink GitHub</w:t>
       </w:r>
     </w:p>
-    <w:p/>
     <w:p>
-      <w:pPr>
-        <w:pStyle w:val="Ttulo1"/>
-      </w:pPr>
-      <w:r>
-        <w:t>Exercício</w:t>
-      </w:r>
+      <w:hyperlink r:id="rId7" w:history="1">
+        <w:r>
+          <w:rPr>
+            <w:rStyle w:val="Hyperlink"/>
+          </w:rPr>
+          <w:t>https://github.com/faculdade-infnet/IV-2-C_sharp/tree/main/TP2</w:t>
+        </w:r>
+      </w:hyperlink>
     </w:p>
     <w:sectPr>
       <w:pgSz w:w="11906" w:h="16838"/>

</xml_diff>